<commit_message>
CV and other stuff
</commit_message>
<xml_diff>
--- a/My Stuff/Objectives of solution.docx
+++ b/My Stuff/Objectives of solution.docx
@@ -119,10 +119,7 @@
     </w:p>
     <w:p>
       <w:r>
-        <w:t xml:space="preserve">Continuous delivery is an approach to software development that involves releasing software with much greater frequency. Ideally as soon as a feature has passed testing then it can be sent to the deployment pipeline. To do this the release process needs to be straightforward and as fast as possible. </w:t>
-      </w:r>
-      <w:r>
-        <w:t>In fact, the whole development-to-live process can be thought as a single deployment pipeline.</w:t>
+        <w:t>Continuous delivery is an approach to software development that involves releasing software with much greater frequency. Ideally as soon as a feature has passed testing then it can be sent to the deployment pipeline. To do this the release process needs to be straightforward and as fast as possible. In fact, the whole development-to-live process can be thought as a single deployment pipeline.</w:t>
       </w:r>
     </w:p>
     <w:p>
@@ -509,123 +506,156 @@
       <w:r>
         <w:t>a build is performed on IT.</w:t>
       </w:r>
+    </w:p>
+    <w:p>
+      <w:pPr>
+        <w:rPr>
+          <w:b/>
+        </w:rPr>
+      </w:pPr>
+      <w:r>
+        <w:rPr>
+          <w:b/>
+        </w:rPr>
+        <w:t>Challenge</w:t>
+      </w:r>
+      <w:r>
+        <w:rPr>
+          <w:b/>
+        </w:rPr>
+        <w:t>s</w:t>
+      </w:r>
+      <w:r>
+        <w:rPr>
+          <w:b/>
+        </w:rPr>
+        <w:t xml:space="preserve"> of implementing solution</w:t>
+      </w:r>
+    </w:p>
+    <w:p>
+      <w:r>
+        <w:t xml:space="preserve">To implement continuous delivery effectively, the development team have to be able to </w:t>
+      </w:r>
+      <w:r>
+        <w:t>deploy to production environments themselves. This may require a change of culture in the operations team who would not typically allow development team to deploy to production. The solution does allow the deployment to be tightly controlled; can only be actioned from a SQL job so requires no other permission than those to execute the job.</w:t>
+      </w:r>
+    </w:p>
+    <w:p>
+      <w:r>
+        <w:t>Developers are used to creating a single script per release. It is undeniably more time-consuming to perform development over a number of scripts. So, there is some trade-off between time to develop and robust.</w:t>
+      </w:r>
+    </w:p>
+    <w:p>
+      <w:pPr>
+        <w:rPr>
+          <w:b/>
+        </w:rPr>
+      </w:pPr>
+      <w:r>
+        <w:rPr>
+          <w:b/>
+        </w:rPr>
+        <w:t>How my solution can be improved</w:t>
+      </w:r>
+    </w:p>
+    <w:p>
+      <w:r>
+        <w:t xml:space="preserve">I designed my </w:t>
+      </w:r>
+      <w:r>
+        <w:t xml:space="preserve">solution to work with the environment as it was currently set up. </w:t>
+      </w:r>
+      <w:r>
+        <w:t>It is part of a journey toward continuous delivery, not a finished solution.</w:t>
+      </w:r>
+    </w:p>
+    <w:p>
+      <w:r>
+        <w:t xml:space="preserve">One way of improving this would be to containerise environments (through, for example, Docker.) </w:t>
+      </w:r>
+      <w:r>
+        <w:t xml:space="preserve">It should be possible to spin-up a virtual environment that is exactly the same as Live in terms of configuration/code-base (but not necessarily data) in a few minutes. </w:t>
+      </w:r>
+      <w:r>
+        <w:t xml:space="preserve">This would allow </w:t>
+      </w:r>
+      <w:proofErr w:type="spellStart"/>
+      <w:r>
+        <w:t>devs</w:t>
+      </w:r>
+      <w:proofErr w:type="spellEnd"/>
+      <w:r>
+        <w:t xml:space="preserve"> and </w:t>
+      </w:r>
+      <w:r>
+        <w:lastRenderedPageBreak/>
+        <w:t xml:space="preserve">tester to work on more than one task </w:t>
+      </w:r>
+      <w:r>
+        <w:t xml:space="preserve">simultaneously. So, for example, if a dev needed to work on a production issue, they could spin-up a replica of the live environment, do the work on there, spin it down when complete and return to the dev environment. Similarly, a tester </w:t>
+      </w:r>
+      <w:r>
+        <w:t>could feature</w:t>
+      </w:r>
+      <w:r>
+        <w:t xml:space="preserve"> test multiple items at once.</w:t>
+      </w:r>
+    </w:p>
+    <w:p>
+      <w:r>
+        <w:t>Another way would be to use something like Jenkins to manage the various steps of the deployment</w:t>
+      </w:r>
+      <w:r>
+        <w:t>.</w:t>
+      </w:r>
+    </w:p>
+    <w:p>
+      <w:pPr>
+        <w:rPr>
+          <w:b/>
+        </w:rPr>
+      </w:pPr>
+      <w:r>
+        <w:rPr>
+          <w:b/>
+        </w:rPr>
+        <w:t>Releases</w:t>
+      </w:r>
+    </w:p>
+    <w:p>
+      <w:r>
+        <w:t>The solution has been designed to allow many items to be included in a release. But the objective is to deploy an item as soon as it ready (continuous delivery.) This makes the whole concept of a “release” redundant. Once this is actually possible then some changes would be made:</w:t>
+      </w:r>
+    </w:p>
+    <w:p>
+      <w:pPr>
+        <w:pStyle w:val="ListParagraph"/>
+        <w:numPr>
+          <w:ilvl w:val="0"/>
+          <w:numId w:val="2"/>
+        </w:numPr>
+      </w:pPr>
+      <w:r>
+        <w:t>There is no point in having a Version in Jira to hold what is being released. The status of the Jira would show when it was released.</w:t>
+      </w:r>
+    </w:p>
+    <w:p>
+      <w:pPr>
+        <w:pStyle w:val="ListParagraph"/>
+        <w:numPr>
+          <w:ilvl w:val="0"/>
+          <w:numId w:val="2"/>
+        </w:numPr>
+      </w:pPr>
+      <w:r>
+        <w:t xml:space="preserve">If an item can </w:t>
+      </w:r>
+      <w:r>
+        <w:t>be deployed to Live/Master quickly enough then there is no point in having a Development branch. Just take everything from Master.</w:t>
+      </w:r>
       <w:bookmarkStart w:id="0" w:name="_GoBack"/>
       <w:bookmarkEnd w:id="0"/>
     </w:p>
-    <w:p>
-      <w:pPr>
-        <w:rPr>
-          <w:b/>
-        </w:rPr>
-      </w:pPr>
-      <w:r>
-        <w:rPr>
-          <w:b/>
-        </w:rPr>
-        <w:t>Challenge</w:t>
-      </w:r>
-      <w:r>
-        <w:rPr>
-          <w:b/>
-        </w:rPr>
-        <w:t>s</w:t>
-      </w:r>
-      <w:r>
-        <w:rPr>
-          <w:b/>
-        </w:rPr>
-        <w:t xml:space="preserve"> of implementing solution</w:t>
-      </w:r>
-    </w:p>
-    <w:p>
-      <w:r>
-        <w:t xml:space="preserve">To implement continuous delivery effectively, the development team have to be able to </w:t>
-      </w:r>
-      <w:r>
-        <w:t>deploy to production environments themselves. This may require a change of culture in the operations team who would not typically allow development team to deploy to production. The solution does allow the deployment to be tightly controlled; can only be actioned from a SQL job so requires no other permission than those to execute the job.</w:t>
-      </w:r>
-    </w:p>
-    <w:p>
-      <w:r>
-        <w:t>Developers are used to creating a single script per release. It is undeniably more time-consuming to perform development over a number of scripts. So, there is some trade-off between time to develop and robust.</w:t>
-      </w:r>
-    </w:p>
-    <w:p>
-      <w:pPr>
-        <w:rPr>
-          <w:b/>
-        </w:rPr>
-      </w:pPr>
-      <w:r>
-        <w:rPr>
-          <w:b/>
-        </w:rPr>
-        <w:t>How my solution can be improved</w:t>
-      </w:r>
-    </w:p>
-    <w:p>
-      <w:r>
-        <w:t xml:space="preserve">I designed my </w:t>
-      </w:r>
-      <w:r>
-        <w:t xml:space="preserve">solution to work with the environment as it was currently set up. </w:t>
-      </w:r>
-      <w:r>
-        <w:t>It is part of a journey toward continuous delivery, not a finished solution.</w:t>
-      </w:r>
-    </w:p>
-    <w:p>
-      <w:r>
-        <w:t xml:space="preserve">One way of improving this would be to containerise environments (through, for example, Docker.) </w:t>
-      </w:r>
-      <w:r>
-        <w:t xml:space="preserve">It should be possible to spin-up a virtual environment that is exactly the same as Live in terms of configuration/code-base (but not necessarily data) in a few minutes. </w:t>
-      </w:r>
-      <w:r>
-        <w:t xml:space="preserve">This would allow </w:t>
-      </w:r>
-      <w:proofErr w:type="spellStart"/>
-      <w:r>
-        <w:t>devs</w:t>
-      </w:r>
-      <w:proofErr w:type="spellEnd"/>
-      <w:r>
-        <w:t xml:space="preserve"> and </w:t>
-      </w:r>
-      <w:r>
-        <w:lastRenderedPageBreak/>
-        <w:t xml:space="preserve">tester to work on more than one task </w:t>
-      </w:r>
-      <w:r>
-        <w:t xml:space="preserve">simultaneously. So, for example, if a dev needed to work on a production issue, they could spin-up a replica of the live environment, do the work on there, spin it down when complete and return to the dev environment. Similarly, a tester </w:t>
-      </w:r>
-      <w:r>
-        <w:t>could feature</w:t>
-      </w:r>
-      <w:r>
-        <w:t xml:space="preserve"> test multiple items at once.</w:t>
-      </w:r>
-    </w:p>
-    <w:p>
-      <w:r>
-        <w:t>Another way would be to use something like Jenkins to manage the various steps of the deployment</w:t>
-      </w:r>
-      <w:r>
-        <w:t>.</w:t>
-      </w:r>
-    </w:p>
-    <w:p>
-      <w:r>
-        <w:t>Also, include the restore of the environment in the build script.</w:t>
-      </w:r>
-    </w:p>
-    <w:p/>
-    <w:p>
-      <w:r>
-        <w:t>Test-driven development</w:t>
-      </w:r>
-    </w:p>
-    <w:p/>
     <w:sectPr>
       <w:pgSz w:w="11906" w:h="16838"/>
       <w:pgMar w:top="1440" w:right="1440" w:bottom="1440" w:left="1440" w:header="708" w:footer="708" w:gutter="0"/>
@@ -751,8 +781,124 @@
       </w:rPr>
     </w:lvl>
   </w:abstractNum>
+  <w:abstractNum w:abstractNumId="1" w15:restartNumberingAfterBreak="0">
+    <w:nsid w:val="5F96467C"/>
+    <w:multiLevelType w:val="hybridMultilevel"/>
+    <w:tmpl w:val="8B547D9E"/>
+    <w:lvl w:ilvl="0" w:tplc="08090001">
+      <w:start w:val="1"/>
+      <w:numFmt w:val="bullet"/>
+      <w:lvlText w:val=""/>
+      <w:lvlJc w:val="left"/>
+      <w:pPr>
+        <w:ind w:left="720" w:hanging="360"/>
+      </w:pPr>
+      <w:rPr>
+        <w:rFonts w:ascii="Symbol" w:hAnsi="Symbol" w:hint="default"/>
+      </w:rPr>
+    </w:lvl>
+    <w:lvl w:ilvl="1" w:tplc="08090003" w:tentative="1">
+      <w:start w:val="1"/>
+      <w:numFmt w:val="bullet"/>
+      <w:lvlText w:val="o"/>
+      <w:lvlJc w:val="left"/>
+      <w:pPr>
+        <w:ind w:left="1440" w:hanging="360"/>
+      </w:pPr>
+      <w:rPr>
+        <w:rFonts w:ascii="Courier New" w:hAnsi="Courier New" w:cs="Courier New" w:hint="default"/>
+      </w:rPr>
+    </w:lvl>
+    <w:lvl w:ilvl="2" w:tplc="08090005" w:tentative="1">
+      <w:start w:val="1"/>
+      <w:numFmt w:val="bullet"/>
+      <w:lvlText w:val=""/>
+      <w:lvlJc w:val="left"/>
+      <w:pPr>
+        <w:ind w:left="2160" w:hanging="360"/>
+      </w:pPr>
+      <w:rPr>
+        <w:rFonts w:ascii="Wingdings" w:hAnsi="Wingdings" w:hint="default"/>
+      </w:rPr>
+    </w:lvl>
+    <w:lvl w:ilvl="3" w:tplc="08090001" w:tentative="1">
+      <w:start w:val="1"/>
+      <w:numFmt w:val="bullet"/>
+      <w:lvlText w:val=""/>
+      <w:lvlJc w:val="left"/>
+      <w:pPr>
+        <w:ind w:left="2880" w:hanging="360"/>
+      </w:pPr>
+      <w:rPr>
+        <w:rFonts w:ascii="Symbol" w:hAnsi="Symbol" w:hint="default"/>
+      </w:rPr>
+    </w:lvl>
+    <w:lvl w:ilvl="4" w:tplc="08090003" w:tentative="1">
+      <w:start w:val="1"/>
+      <w:numFmt w:val="bullet"/>
+      <w:lvlText w:val="o"/>
+      <w:lvlJc w:val="left"/>
+      <w:pPr>
+        <w:ind w:left="3600" w:hanging="360"/>
+      </w:pPr>
+      <w:rPr>
+        <w:rFonts w:ascii="Courier New" w:hAnsi="Courier New" w:cs="Courier New" w:hint="default"/>
+      </w:rPr>
+    </w:lvl>
+    <w:lvl w:ilvl="5" w:tplc="08090005" w:tentative="1">
+      <w:start w:val="1"/>
+      <w:numFmt w:val="bullet"/>
+      <w:lvlText w:val=""/>
+      <w:lvlJc w:val="left"/>
+      <w:pPr>
+        <w:ind w:left="4320" w:hanging="360"/>
+      </w:pPr>
+      <w:rPr>
+        <w:rFonts w:ascii="Wingdings" w:hAnsi="Wingdings" w:hint="default"/>
+      </w:rPr>
+    </w:lvl>
+    <w:lvl w:ilvl="6" w:tplc="08090001" w:tentative="1">
+      <w:start w:val="1"/>
+      <w:numFmt w:val="bullet"/>
+      <w:lvlText w:val=""/>
+      <w:lvlJc w:val="left"/>
+      <w:pPr>
+        <w:ind w:left="5040" w:hanging="360"/>
+      </w:pPr>
+      <w:rPr>
+        <w:rFonts w:ascii="Symbol" w:hAnsi="Symbol" w:hint="default"/>
+      </w:rPr>
+    </w:lvl>
+    <w:lvl w:ilvl="7" w:tplc="08090003" w:tentative="1">
+      <w:start w:val="1"/>
+      <w:numFmt w:val="bullet"/>
+      <w:lvlText w:val="o"/>
+      <w:lvlJc w:val="left"/>
+      <w:pPr>
+        <w:ind w:left="5760" w:hanging="360"/>
+      </w:pPr>
+      <w:rPr>
+        <w:rFonts w:ascii="Courier New" w:hAnsi="Courier New" w:cs="Courier New" w:hint="default"/>
+      </w:rPr>
+    </w:lvl>
+    <w:lvl w:ilvl="8" w:tplc="08090005" w:tentative="1">
+      <w:start w:val="1"/>
+      <w:numFmt w:val="bullet"/>
+      <w:lvlText w:val=""/>
+      <w:lvlJc w:val="left"/>
+      <w:pPr>
+        <w:ind w:left="6480" w:hanging="360"/>
+      </w:pPr>
+      <w:rPr>
+        <w:rFonts w:ascii="Wingdings" w:hAnsi="Wingdings" w:hint="default"/>
+      </w:rPr>
+    </w:lvl>
+  </w:abstractNum>
   <w:num w:numId="1">
     <w:abstractNumId w:val="0"/>
+  </w:num>
+  <w:num w:numId="2">
+    <w:abstractNumId w:val="1"/>
   </w:num>
 </w:numbering>
 </file>

</xml_diff>